<commit_message>
final report bug fix3
</commit_message>
<xml_diff>
--- a/Docs/Spesifications and Reports/Final Report/New versions/Final_Report_v6.docx
+++ b/Docs/Spesifications and Reports/Final Report/New versions/Final_Report_v6.docx
@@ -2519,6 +2519,7 @@
     </w:p>
     <w:p>
       <w:pPr>
+        <w:jc w:val="both"/>
         <w:rPr>
           <w:lang w:val="tr-TR"/>
         </w:rPr>
@@ -9004,7 +9005,7 @@
           <v:shape id="_x0000_i1025" type="#_x0000_t75" style="width:383.25pt;height:42pt" o:ole="">
             <v:imagedata r:id="rId10" o:title=""/>
           </v:shape>
-          <o:OLEObject Type="Embed" ProgID="Word.OpenDocumentText.12" ShapeID="_x0000_i1025" DrawAspect="Content" ObjectID="_1638890393" r:id="rId11"/>
+          <o:OLEObject Type="Embed" ProgID="Word.OpenDocumentText.12" ShapeID="_x0000_i1025" DrawAspect="Content" ObjectID="_1638892168" r:id="rId11"/>
         </w:object>
       </w:r>
     </w:p>
@@ -9152,7 +9153,7 @@
           <v:shape id="_x0000_i1026" type="#_x0000_t75" style="width:418.5pt;height:113.25pt" o:ole="">
             <v:imagedata r:id="rId12" o:title=""/>
           </v:shape>
-          <o:OLEObject Type="Embed" ProgID="Word.OpenDocumentText.12" ShapeID="_x0000_i1026" DrawAspect="Content" ObjectID="_1638890394" r:id="rId13"/>
+          <o:OLEObject Type="Embed" ProgID="Word.OpenDocumentText.12" ShapeID="_x0000_i1026" DrawAspect="Content" ObjectID="_1638892169" r:id="rId13"/>
         </w:object>
       </w:r>
     </w:p>
@@ -9236,7 +9237,7 @@
           <v:shape id="_x0000_i1027" type="#_x0000_t75" style="width:450.75pt;height:46.5pt" o:ole="">
             <v:imagedata r:id="rId14" o:title=""/>
           </v:shape>
-          <o:OLEObject Type="Embed" ProgID="Word.OpenDocumentText.12" ShapeID="_x0000_i1027" DrawAspect="Content" ObjectID="_1638890395" r:id="rId15"/>
+          <o:OLEObject Type="Embed" ProgID="Word.OpenDocumentText.12" ShapeID="_x0000_i1027" DrawAspect="Content" ObjectID="_1638892170" r:id="rId15"/>
         </w:object>
       </w:r>
     </w:p>
@@ -9440,7 +9441,7 @@
           <v:shape id="_x0000_i1028" type="#_x0000_t75" style="width:450.75pt;height:55.5pt" o:ole="">
             <v:imagedata r:id="rId16" o:title=""/>
           </v:shape>
-          <o:OLEObject Type="Embed" ProgID="Word.OpenDocumentText.12" ShapeID="_x0000_i1028" DrawAspect="Content" ObjectID="_1638890396" r:id="rId17"/>
+          <o:OLEObject Type="Embed" ProgID="Word.OpenDocumentText.12" ShapeID="_x0000_i1028" DrawAspect="Content" ObjectID="_1638892171" r:id="rId17"/>
         </w:object>
       </w:r>
     </w:p>
@@ -9760,7 +9761,7 @@
           <v:shape id="_x0000_i1029" type="#_x0000_t75" style="width:421.5pt;height:42.75pt" o:ole="">
             <v:imagedata r:id="rId18" o:title=""/>
           </v:shape>
-          <o:OLEObject Type="Embed" ProgID="Word.OpenDocumentText.12" ShapeID="_x0000_i1029" DrawAspect="Content" ObjectID="_1638890397" r:id="rId19"/>
+          <o:OLEObject Type="Embed" ProgID="Word.OpenDocumentText.12" ShapeID="_x0000_i1029" DrawAspect="Content" ObjectID="_1638892172" r:id="rId19"/>
         </w:object>
       </w:r>
     </w:p>
@@ -9925,7 +9926,7 @@
           <v:shape id="_x0000_i1030" type="#_x0000_t75" style="width:404.25pt;height:37.5pt" o:ole="">
             <v:imagedata r:id="rId20" o:title=""/>
           </v:shape>
-          <o:OLEObject Type="Embed" ProgID="Word.OpenDocumentText.12" ShapeID="_x0000_i1030" DrawAspect="Content" ObjectID="_1638890398" r:id="rId21"/>
+          <o:OLEObject Type="Embed" ProgID="Word.OpenDocumentText.12" ShapeID="_x0000_i1030" DrawAspect="Content" ObjectID="_1638892173" r:id="rId21"/>
         </w:object>
       </w:r>
     </w:p>
@@ -10104,7 +10105,7 @@
           <v:shape id="_x0000_i1031" type="#_x0000_t75" style="width:339.75pt;height:139.5pt" o:ole="">
             <v:imagedata r:id="rId22" o:title=""/>
           </v:shape>
-          <o:OLEObject Type="Embed" ProgID="Word.OpenDocumentText.12" ShapeID="_x0000_i1031" DrawAspect="Content" ObjectID="_1638890399" r:id="rId23"/>
+          <o:OLEObject Type="Embed" ProgID="Word.OpenDocumentText.12" ShapeID="_x0000_i1031" DrawAspect="Content" ObjectID="_1638892174" r:id="rId23"/>
         </w:object>
       </w:r>
     </w:p>
@@ -10429,8 +10430,6 @@
           <w:lang w:val="en-GB"/>
         </w:rPr>
       </w:pPr>
-      <w:bookmarkStart w:id="28" w:name="_GoBack"/>
-      <w:bookmarkEnd w:id="28"/>
     </w:p>
     <w:tbl>
       <w:tblPr>
@@ -10728,8 +10727,8 @@
           <w:lang w:val="en-GB"/>
         </w:rPr>
       </w:pPr>
-      <w:bookmarkStart w:id="29" w:name="_Toc382756924"/>
-      <w:bookmarkStart w:id="30" w:name="_Toc533517672"/>
+      <w:bookmarkStart w:id="28" w:name="_Toc382756924"/>
+      <w:bookmarkStart w:id="29" w:name="_Toc533517672"/>
       <w:r>
         <w:rPr>
           <w:sz w:val="28"/>
@@ -10738,7 +10737,7 @@
         </w:rPr>
         <w:t xml:space="preserve">4. </w:t>
       </w:r>
-      <w:bookmarkEnd w:id="29"/>
+      <w:bookmarkEnd w:id="28"/>
       <w:r>
         <w:rPr>
           <w:sz w:val="28"/>
@@ -10747,7 +10746,7 @@
         </w:rPr>
         <w:t>CONCLUSIONS</w:t>
       </w:r>
-      <w:bookmarkEnd w:id="30"/>
+      <w:bookmarkEnd w:id="29"/>
     </w:p>
     <w:p>
       <w:pPr>
@@ -10814,7 +10813,7 @@
           <w:lang w:val="en-GB"/>
         </w:rPr>
       </w:pPr>
-      <w:bookmarkStart w:id="31" w:name="_Toc533517673"/>
+      <w:bookmarkStart w:id="30" w:name="_Toc533517673"/>
       <w:r>
         <w:rPr>
           <w:i/>
@@ -10825,7 +10824,7 @@
         <w:lastRenderedPageBreak/>
         <w:t>4.1. Summary</w:t>
       </w:r>
-      <w:bookmarkEnd w:id="31"/>
+      <w:bookmarkEnd w:id="30"/>
     </w:p>
     <w:p>
       <w:pPr>
@@ -10931,7 +10930,7 @@
           <w:lang w:val="en-GB"/>
         </w:rPr>
       </w:pPr>
-      <w:bookmarkStart w:id="32" w:name="_Toc533517674"/>
+      <w:bookmarkStart w:id="31" w:name="_Toc533517674"/>
       <w:r>
         <w:rPr>
           <w:i/>
@@ -10942,7 +10941,7 @@
         </w:rPr>
         <w:t>4.2. Cost Analysis</w:t>
       </w:r>
-      <w:bookmarkEnd w:id="32"/>
+      <w:bookmarkEnd w:id="31"/>
     </w:p>
     <w:p>
       <w:pPr>
@@ -13113,7 +13112,7 @@
           <w:lang w:val="en-GB"/>
         </w:rPr>
       </w:pPr>
-      <w:bookmarkStart w:id="33" w:name="_Toc533517675"/>
+      <w:bookmarkStart w:id="32" w:name="_Toc533517675"/>
       <w:r>
         <w:rPr>
           <w:i/>
@@ -13123,7 +13122,7 @@
         </w:rPr>
         <w:t>4.3. Benefits of the Project</w:t>
       </w:r>
-      <w:bookmarkEnd w:id="33"/>
+      <w:bookmarkEnd w:id="32"/>
     </w:p>
     <w:p>
       <w:pPr>
@@ -13450,7 +13449,7 @@
           <w:lang w:val="en-GB"/>
         </w:rPr>
       </w:pPr>
-      <w:bookmarkStart w:id="34" w:name="_Toc533517676"/>
+      <w:bookmarkStart w:id="33" w:name="_Toc533517676"/>
       <w:r>
         <w:rPr>
           <w:i/>
@@ -13460,7 +13459,7 @@
         </w:rPr>
         <w:t>4.4. Future Work</w:t>
       </w:r>
-      <w:bookmarkEnd w:id="34"/>
+      <w:bookmarkEnd w:id="33"/>
     </w:p>
     <w:p>
       <w:pPr>
@@ -13483,7 +13482,7 @@
         </w:rPr>
         <w:t xml:space="preserve">We will develop our project in order to achieve performance and efficiency goals. The functionality of the project will remain the same. However, small changes in the calculations will be changed to get better results. </w:t>
       </w:r>
-      <w:bookmarkStart w:id="35" w:name="_Toc533517677"/>
+      <w:bookmarkStart w:id="34" w:name="_Toc533517677"/>
     </w:p>
     <w:p>
       <w:pPr>
@@ -13536,7 +13535,7 @@
         </w:rPr>
         <w:t>References</w:t>
       </w:r>
-      <w:bookmarkEnd w:id="35"/>
+      <w:bookmarkEnd w:id="34"/>
     </w:p>
     <w:p>
       <w:pPr>
@@ -14152,6 +14151,8 @@
           <w:lang w:val="en-GB"/>
         </w:rPr>
       </w:pPr>
+      <w:bookmarkStart w:id="35" w:name="_GoBack"/>
+      <w:bookmarkEnd w:id="35"/>
     </w:p>
     <w:p>
       <w:pPr>
@@ -16977,7 +16978,7 @@
 </file>
 
 <file path=customXml/itemProps1.xml><?xml version="1.0" encoding="utf-8"?>
-<ds:datastoreItem xmlns:ds="http://schemas.openxmlformats.org/officeDocument/2006/customXml" ds:itemID="{991A84CD-230E-49BB-8DA3-F34A3740B1D9}">
+<ds:datastoreItem xmlns:ds="http://schemas.openxmlformats.org/officeDocument/2006/customXml" ds:itemID="{C3139D26-A756-432F-8A08-5C34CC8BA4CF}">
   <ds:schemaRefs>
     <ds:schemaRef ds:uri="http://schemas.openxmlformats.org/officeDocument/2006/bibliography"/>
   </ds:schemaRefs>

</xml_diff>